<commit_message>
Added timers so that the new label errors disappear after some time and added an error for when the program divides by 0
</commit_message>
<xml_diff>
--- a/Programming Journal.docx
+++ b/Programming Journal.docx
@@ -175,9 +175,44 @@
       <w:r>
         <w:t>combo box that sets it already</w:t>
       </w:r>
+    </w:p>
+    <w:p>
+      <w:r>
+        <w:t>11/26/19</w:t>
+      </w:r>
+    </w:p>
+    <w:p>
+      <w:r>
+        <w:t>Refactored code to be able to use NetBeans graphical designer tools for java Swing</w:t>
+      </w:r>
+    </w:p>
+    <w:p>
+      <w:r>
+        <w:t>Removed the menu bar completely</w:t>
+      </w:r>
+    </w:p>
+    <w:p>
+      <w:r>
+        <w:t>Refactored conditionals to use labels as error messages instead of popups</w:t>
+      </w:r>
+    </w:p>
+    <w:p>
+      <w:r>
+        <w:t>Added timers so that the error messages disappear</w:t>
+      </w:r>
+    </w:p>
+    <w:p>
+      <w:r>
+        <w:t>Added exception handling for when the text box strings are empty</w:t>
+      </w:r>
+    </w:p>
+    <w:p>
+      <w:r>
+        <w:t>Created an error message for when the program attempts to divide by 0</w:t>
+      </w:r>
       <w:bookmarkStart w:id="0" w:name="_GoBack"/>
-    </w:p>
-    <w:bookmarkEnd w:id="0"/>
+      <w:bookmarkEnd w:id="0"/>
+    </w:p>
     <w:p/>
     <w:sectPr>
       <w:pgSz w:w="12240" w:h="15840"/>

</xml_diff>

<commit_message>
Set the week hours combobox to editable
</commit_message>
<xml_diff>
--- a/Programming Journal.docx
+++ b/Programming Journal.docx
@@ -209,6 +209,25 @@
     <w:p>
       <w:r>
         <w:t>Created an error message for when the program attempts to divide by 0</w:t>
+      </w:r>
+    </w:p>
+    <w:p>
+      <w:r>
+        <w:t>12/06/19</w:t>
+      </w:r>
+    </w:p>
+    <w:p>
+      <w:r>
+        <w:lastRenderedPageBreak/>
+        <w:t xml:space="preserve">Set the </w:t>
+      </w:r>
+      <w:proofErr w:type="spellStart"/>
+      <w:r>
+        <w:t>combobox</w:t>
+      </w:r>
+      <w:proofErr w:type="spellEnd"/>
+      <w:r>
+        <w:t xml:space="preserve"> for the hours per week to editable</w:t>
       </w:r>
       <w:bookmarkStart w:id="0" w:name="_GoBack"/>
       <w:bookmarkEnd w:id="0"/>

</xml_diff>